<commit_message>
Modified Simulation accessors and Design Decision - Milestone 2
</commit_message>
<xml_diff>
--- a/Design Decisions - Milestone 2.docx
+++ b/Design Decisions - Milestone 2.docx
@@ -7,18 +7,26 @@
         <w:pStyle w:val="Title"/>
       </w:pPr>
       <w:r>
-        <w:t>Design Decisions</w:t>
-      </w:r>
-      <w:r>
-        <w:t xml:space="preserve"> – Milestone 2</w:t>
-      </w:r>
-    </w:p>
-    <w:p>
-      <w:r>
-        <w:t xml:space="preserve">Written by: </w:t>
-      </w:r>
-      <w:r>
-        <w:t>Monica Ruttle</w:t>
+        <w:t>Design Decisions – Milestone 2</w:t>
+      </w:r>
+    </w:p>
+    <w:p>
+      <w:r>
+        <w:t>Written by: Monica Ruttle</w:t>
+      </w:r>
+      <w:r>
+        <w:t xml:space="preserve">, </w:t>
+      </w:r>
+      <w:r>
+        <w:t>Reid Cain-</w:t>
+      </w:r>
+      <w:proofErr w:type="spellStart"/>
+      <w:r>
+        <w:t>Mondoux</w:t>
+      </w:r>
+      <w:proofErr w:type="spellEnd"/>
+      <w:r>
+        <w:t xml:space="preserve"> and Justin Fleming</w:t>
       </w:r>
     </w:p>
     <w:p/>
@@ -68,10 +76,7 @@
         </w:numPr>
       </w:pPr>
       <w:r>
-        <w:t>Consumer/Producer</w:t>
-      </w:r>
-      <w:r>
-        <w:t xml:space="preserve"> (Users)</w:t>
+        <w:t>Consumer/Producer (Users)</w:t>
       </w:r>
     </w:p>
     <w:p>
@@ -100,76 +105,79 @@
     <w:p/>
     <w:p>
       <w:r>
-        <w:t>Since Milestone 1, we have made significant changes to the structure of Consumers and Producers. There is now an abstract User class which contains function</w:t>
+        <w:t>Since Milestone 1, we have made significant changes to the structure of Consumers and Producers. There is now an abstract Us</w:t>
+      </w:r>
+      <w:r>
+        <w:t xml:space="preserve">er class which stores the followers and who they are following, the user payoff, the tag, the Id, their preferred search method and which documents they like. It also contains shared methods to follow user and like documents. </w:t>
+      </w:r>
+      <w:r>
+        <w:t>The Consumer and the Producer class inherit from User, and implement how they take their turn and how they calculate their payoff.</w:t>
+      </w:r>
+    </w:p>
+    <w:p>
+      <w:pPr>
+        <w:pStyle w:val="Heading1"/>
+      </w:pPr>
+      <w:r>
+        <w:t>Document</w:t>
+      </w:r>
+    </w:p>
+    <w:p/>
+    <w:p>
+      <w:r>
+        <w:t>The Document class represent a document. It includes data to be used as metrics for the simulation. The Document is a representation of real documents but only include relevant simulation data.</w:t>
+      </w:r>
+    </w:p>
+    <w:p>
+      <w:pPr>
+        <w:pStyle w:val="Heading1"/>
+      </w:pPr>
+      <w:r>
+        <w:t>Simulation</w:t>
+      </w:r>
+    </w:p>
+    <w:p/>
+    <w:p>
+      <w:r>
+        <w:t>The simulation currently keeps track of all documents, consumers</w:t>
+      </w:r>
+      <w:r>
+        <w:t xml:space="preserve"> and producers.</w:t>
+      </w:r>
+      <w:r>
+        <w:t xml:space="preserve"> </w:t>
+      </w:r>
+      <w:r>
+        <w:t>Since consumer and producers inherit from User, they are contained in a single User list which makes selecting whose turn it is arbitrary</w:t>
+      </w:r>
+      <w:r>
+        <w:t xml:space="preserve">. It is the central hub of the emulation software. It currently keeps track of all documents and the simulation state. The user interaction is handled by </w:t>
+      </w:r>
+      <w:r>
+        <w:t>a Main Window, which gets updated by the Simulation.</w:t>
+      </w:r>
+    </w:p>
+    <w:p/>
+    <w:p>
+      <w:pPr>
+        <w:pStyle w:val="Heading1"/>
+      </w:pPr>
+      <w:r>
+        <w:lastRenderedPageBreak/>
+        <w:t>Searching</w:t>
+      </w:r>
+    </w:p>
+    <w:p/>
+    <w:p>
+      <w:r>
+        <w:t xml:space="preserve">Searching interface is using the strategy design paradigm to use different methods of selecting documents to discover what searching method is the most beneficial to the consumer and the producer. </w:t>
+      </w:r>
+      <w:r>
+        <w:t>The consumer and the producer store which search method they use, as it may differ per user.</w:t>
       </w:r>
       <w:bookmarkStart w:id="0" w:name="_GoBack"/>
       <w:bookmarkEnd w:id="0"/>
     </w:p>
-    <w:p>
-      <w:pPr>
-        <w:pStyle w:val="Heading1"/>
-      </w:pPr>
-      <w:r>
-        <w:t>Document</w:t>
-      </w:r>
-    </w:p>
-    <w:p/>
-    <w:p>
-      <w:r>
-        <w:t>The Document class represent a document. It includes data to be used as metrics for the simulation. The Document is a representation of real documents but only include relevant simulation data.</w:t>
-      </w:r>
-    </w:p>
-    <w:p>
-      <w:pPr>
-        <w:pStyle w:val="Heading1"/>
-      </w:pPr>
-      <w:r>
-        <w:t>Simulation</w:t>
-      </w:r>
-    </w:p>
-    <w:p/>
-    <w:p>
-      <w:r>
-        <w:t>The simulation currently keeps track of all documents, consumers, producer and searching methods. Since Producer inherits from Consumer they share a single list to allow grabbing individuals to be truly random. It is the central hub of the emulation software. It currently keeps track of all documents and the simulation state. The user interaction is handled by simulation and provides a command line interface.</w:t>
-      </w:r>
-    </w:p>
-    <w:p/>
-    <w:p>
-      <w:pPr>
-        <w:pStyle w:val="Heading1"/>
-      </w:pPr>
-      <w:r>
-        <w:lastRenderedPageBreak/>
-        <w:t>Searching</w:t>
-      </w:r>
-    </w:p>
-    <w:p/>
-    <w:p>
-      <w:r>
-        <w:t xml:space="preserve">Searching interface is using the strategy design paradigm to use different methods of selecting documents to discover what searching method is the most beneficial to the consumer and the producer. </w:t>
-      </w:r>
-    </w:p>
-    <w:p>
-      <w:r>
-        <w:t xml:space="preserve"> </w:t>
-      </w:r>
-    </w:p>
-    <w:p/>
-    <w:p/>
-    <w:p/>
-    <w:p/>
-    <w:p/>
-    <w:p/>
-    <w:p>
-      <w:r>
-        <w:t xml:space="preserve"> </w:t>
-      </w:r>
-    </w:p>
-    <w:p/>
-    <w:p/>
-    <w:p/>
-    <w:p/>
-    <w:p/>
     <w:sectPr>
       <w:pgSz w:w="12240" w:h="15840"/>
       <w:pgMar w:top="1440" w:right="1440" w:bottom="1440" w:left="1440" w:header="708" w:footer="708" w:gutter="0"/>

</xml_diff>

<commit_message>
Few changes to Simulation Tests, Design Decisions 2 changes
</commit_message>
<xml_diff>
--- a/Design Decisions - Milestone 2.docx
+++ b/Design Decisions - Milestone 2.docx
@@ -108,75 +108,97 @@
         <w:t>Since Milestone 1, we have made significant changes to the structure of Consumers and Producers. There is now an abstract Us</w:t>
       </w:r>
       <w:r>
-        <w:t xml:space="preserve">er class which stores the followers and who they are following, the user payoff, the tag, the Id, their preferred search method and which documents they like. It also contains shared methods to follow user and like documents. </w:t>
+        <w:t>er class which stores the followers and who they are following, the user payoff, the tag, the Id, their preferred search method and which documents they like. It also contains shared methods to follow user</w:t>
+      </w:r>
+      <w:r>
+        <w:t>s</w:t>
+      </w:r>
+      <w:r>
+        <w:t xml:space="preserve"> and like documents. </w:t>
       </w:r>
       <w:r>
         <w:t>The Consumer and the Producer class inherit from User, and implement how they take their turn and how they calculate their payoff.</w:t>
       </w:r>
-    </w:p>
-    <w:p>
-      <w:pPr>
-        <w:pStyle w:val="Heading1"/>
-      </w:pPr>
-      <w:r>
-        <w:t>Document</w:t>
-      </w:r>
-    </w:p>
-    <w:p/>
-    <w:p>
-      <w:r>
-        <w:t>The Document class represent a document. It includes data to be used as metrics for the simulation. The Document is a representation of real documents but only include relevant simulation data.</w:t>
-      </w:r>
-    </w:p>
-    <w:p>
-      <w:pPr>
-        <w:pStyle w:val="Heading1"/>
-      </w:pPr>
-      <w:r>
-        <w:t>Simulation</w:t>
-      </w:r>
-    </w:p>
-    <w:p/>
-    <w:p>
-      <w:r>
-        <w:t>The simulation currently keeps track of all documents, consumers</w:t>
-      </w:r>
-      <w:r>
-        <w:t xml:space="preserve"> and producers.</w:t>
-      </w:r>
-      <w:r>
-        <w:t xml:space="preserve"> </w:t>
-      </w:r>
-      <w:r>
-        <w:t>Since consumer and producers inherit from User, they are contained in a single User list which makes selecting whose turn it is arbitrary</w:t>
-      </w:r>
-      <w:r>
-        <w:t xml:space="preserve">. It is the central hub of the emulation software. It currently keeps track of all documents and the simulation state. The user interaction is handled by </w:t>
-      </w:r>
-      <w:r>
-        <w:t>a Main Window, which gets updated by the Simulation.</w:t>
-      </w:r>
-    </w:p>
-    <w:p/>
-    <w:p>
-      <w:pPr>
-        <w:pStyle w:val="Heading1"/>
-      </w:pPr>
-      <w:r>
-        <w:lastRenderedPageBreak/>
-        <w:t>Searching</w:t>
-      </w:r>
-    </w:p>
-    <w:p/>
-    <w:p>
-      <w:r>
-        <w:t xml:space="preserve">Searching interface is using the strategy design paradigm to use different methods of selecting documents to discover what searching method is the most beneficial to the consumer and the producer. </w:t>
-      </w:r>
-      <w:r>
-        <w:t>The consumer and the producer store which search method they use, as it may differ per user.</w:t>
+      <w:r>
+        <w:t xml:space="preserve"> This allows for the</w:t>
+      </w:r>
+      <w:r>
+        <w:t xml:space="preserve"> possibility of the</w:t>
+      </w:r>
+      <w:r>
+        <w:t xml:space="preserve"> Consumer to have different behaviours from the Producer, as before the Producer simply did exactly what the Consumer did and more.</w:t>
       </w:r>
       <w:bookmarkStart w:id="0" w:name="_GoBack"/>
       <w:bookmarkEnd w:id="0"/>
+    </w:p>
+    <w:p>
+      <w:pPr>
+        <w:pStyle w:val="Heading1"/>
+      </w:pPr>
+      <w:r>
+        <w:t>Document</w:t>
+      </w:r>
+    </w:p>
+    <w:p/>
+    <w:p>
+      <w:r>
+        <w:t>The Document class represent a document. It includes data to be used as metrics for the simulation. The Document is a representation of real documents but only include relevant simulation data.</w:t>
+      </w:r>
+    </w:p>
+    <w:p>
+      <w:pPr>
+        <w:pStyle w:val="Heading1"/>
+      </w:pPr>
+      <w:r>
+        <w:t>Simulation</w:t>
+      </w:r>
+    </w:p>
+    <w:p/>
+    <w:p>
+      <w:r>
+        <w:t>The simulation currently keeps track of all documents, consumers</w:t>
+      </w:r>
+      <w:r>
+        <w:t xml:space="preserve"> and producers.</w:t>
+      </w:r>
+      <w:r>
+        <w:t xml:space="preserve"> </w:t>
+      </w:r>
+      <w:r>
+        <w:t>Since consumer and producers inherit from User, they are contained in a single User list which makes selecting whose turn it is arbitrary</w:t>
+      </w:r>
+      <w:r>
+        <w:t xml:space="preserve">. It is the central hub of the emulation software. It currently keeps track of all documents and the simulation state. The user interaction is handled by </w:t>
+      </w:r>
+      <w:r>
+        <w:t>a Main Window, which gets updated by the Simulation.</w:t>
+      </w:r>
+    </w:p>
+    <w:p/>
+    <w:p>
+      <w:pPr>
+        <w:pStyle w:val="Heading1"/>
+      </w:pPr>
+      <w:r>
+        <w:t>Searching</w:t>
+      </w:r>
+    </w:p>
+    <w:p/>
+    <w:p>
+      <w:r>
+        <w:t xml:space="preserve">Searching interface is using the strategy design paradigm to use different methods of selecting documents to discover what searching method is the most beneficial to the consumer and the producer. </w:t>
+      </w:r>
+      <w:r>
+        <w:t>The consumer and the producer store which search method they use, as it may differ per user.</w:t>
+      </w:r>
+    </w:p>
+    <w:p>
+      <w:pPr>
+        <w:pStyle w:val="Heading1"/>
+      </w:pPr>
+      <w:r>
+        <w:t>Main Window</w:t>
+      </w:r>
     </w:p>
     <w:sectPr>
       <w:pgSz w:w="12240" w:h="15840"/>

</xml_diff>

<commit_message>
Design decision simulation done, needs Main Window and searching
</commit_message>
<xml_diff>
--- a/Design Decisions - Milestone 2.docx
+++ b/Design Decisions - Milestone 2.docx
@@ -18,29 +18,13 @@
         <w:t xml:space="preserve">, </w:t>
       </w:r>
       <w:r>
-        <w:t>Reid Cain-</w:t>
-      </w:r>
-      <w:proofErr w:type="spellStart"/>
-      <w:r>
-        <w:t>Mondoux</w:t>
-      </w:r>
-      <w:proofErr w:type="spellEnd"/>
-      <w:r>
-        <w:t xml:space="preserve"> and Justin Fleming</w:t>
+        <w:t>Reid Cain-Mondoux and Justin Fleming</w:t>
       </w:r>
     </w:p>
     <w:p/>
     <w:p>
       <w:r>
-        <w:t xml:space="preserve">This document provides detail on design decisions made on the project </w:t>
-      </w:r>
-      <w:proofErr w:type="spellStart"/>
-      <w:r>
-        <w:t>SocialSim</w:t>
-      </w:r>
-      <w:proofErr w:type="spellEnd"/>
-      <w:r>
-        <w:t xml:space="preserve"> and reason each decision was made. The project is planning ahead by following java beans convention so we can use the XML encoder and decoder for saving. The project is currently separated into 4 main sections:</w:t>
+        <w:t>This document provides detail on design decisions made on the project SocialSim and reason each decision was made. The project is planning ahead by following java beans convention so we can use the XML encoder and decoder for saving. The project is currently separated into 4 main sections:</w:t>
       </w:r>
     </w:p>
     <w:p>
@@ -93,40 +77,14 @@
     </w:p>
     <w:p>
       <w:pPr>
-        <w:pStyle w:val="Heading1"/>
-      </w:pPr>
-      <w:r>
-        <w:t>Consumer/</w:t>
-      </w:r>
-      <w:r>
-        <w:t>Producer</w:t>
-      </w:r>
-    </w:p>
-    <w:p/>
-    <w:p>
-      <w:r>
-        <w:t>Since Milestone 1, we have made significant changes to the structure of Consumers and Producers. There is now an abstract Us</w:t>
-      </w:r>
-      <w:r>
-        <w:t>er class which stores the followers and who they are following, the user payoff, the tag, the Id, their preferred search method and which documents they like. It also contains shared methods to follow user</w:t>
-      </w:r>
-      <w:r>
-        <w:t>s</w:t>
-      </w:r>
-      <w:r>
-        <w:t xml:space="preserve"> and like documents. </w:t>
-      </w:r>
-      <w:r>
-        <w:t>The Consumer and the Producer class inherit from User, and implement how they take their turn and how they calculate their payoff.</w:t>
-      </w:r>
-      <w:r>
-        <w:t xml:space="preserve"> This allows for the</w:t>
-      </w:r>
-      <w:r>
-        <w:t xml:space="preserve"> possibility of the</w:t>
-      </w:r>
-      <w:r>
-        <w:t xml:space="preserve"> Consumer to have different behaviours from the Producer, as before the Producer simply did exactly what the Consumer did and more.</w:t>
+        <w:pStyle w:val="ListParagraph"/>
+        <w:numPr>
+          <w:ilvl w:val="0"/>
+          <w:numId w:val="1"/>
+        </w:numPr>
+      </w:pPr>
+      <w:r>
+        <w:t>Main Window</w:t>
       </w:r>
       <w:bookmarkStart w:id="0" w:name="_GoBack"/>
       <w:bookmarkEnd w:id="0"/>
@@ -136,6 +94,47 @@
         <w:pStyle w:val="Heading1"/>
       </w:pPr>
       <w:r>
+        <w:t>Consumer/</w:t>
+      </w:r>
+      <w:r>
+        <w:t>Producer</w:t>
+      </w:r>
+      <w:r>
+        <w:t xml:space="preserve"> (User)</w:t>
+      </w:r>
+    </w:p>
+    <w:p/>
+    <w:p>
+      <w:r>
+        <w:t>Since Milestone 1, we have made significant changes to the structure of Consumers and Producers. There is now an abstract Us</w:t>
+      </w:r>
+      <w:r>
+        <w:t>er class which stores the followers and who they are following, the user payoff, the tag, the Id, their preferred search method and which documents they like. It also contains shared methods to follow user</w:t>
+      </w:r>
+      <w:r>
+        <w:t>s</w:t>
+      </w:r>
+      <w:r>
+        <w:t xml:space="preserve"> and like documents. </w:t>
+      </w:r>
+      <w:r>
+        <w:t>The Consumer and the Producer class inherit from User, and implement how they take their turn and how they calculate their payoff.</w:t>
+      </w:r>
+      <w:r>
+        <w:t xml:space="preserve"> This allows for the</w:t>
+      </w:r>
+      <w:r>
+        <w:t xml:space="preserve"> possibility of the</w:t>
+      </w:r>
+      <w:r>
+        <w:t xml:space="preserve"> Consumer to have different behaviours from the Producer, as before the Producer simply did exactly what the Consumer did and more.</w:t>
+      </w:r>
+    </w:p>
+    <w:p>
+      <w:pPr>
+        <w:pStyle w:val="Heading1"/>
+      </w:pPr>
+      <w:r>
         <w:t>Document</w:t>
       </w:r>
     </w:p>
@@ -144,6 +143,9 @@
       <w:r>
         <w:t>The Document class represent a document. It includes data to be used as metrics for the simulation. The Document is a representation of real documents but only include relevant simulation data.</w:t>
       </w:r>
+      <w:r>
+        <w:t xml:space="preserve"> It stores a list of who likes that document, and a method to add to this list.</w:t>
+      </w:r>
     </w:p>
     <w:p>
       <w:pPr>
@@ -165,7 +167,14 @@
         <w:t xml:space="preserve"> </w:t>
       </w:r>
       <w:r>
-        <w:t>Since consumer and producers inherit from User, they are contained in a single User list which makes selecting whose turn it is arbitrary</w:t>
+        <w:t xml:space="preserve">Since consumer and producers inherit from User, they are contained in a single User list which makes selecting whose turn it is </w:t>
+      </w:r>
+      <w:r>
+        <w:t xml:space="preserve">independent of User type. This was modified from Milestone 1, as before it contained a list of </w:t>
+      </w:r>
+      <w:r>
+        <w:lastRenderedPageBreak/>
+        <w:t>Consumers</w:t>
       </w:r>
       <w:r>
         <w:t xml:space="preserve">. It is the central hub of the emulation software. It currently keeps track of all documents and the simulation state. The user interaction is handled by </w:t>
@@ -173,8 +182,10 @@
       <w:r>
         <w:t>a Main Window, which gets updated by the Simulation.</w:t>
       </w:r>
-    </w:p>
-    <w:p/>
+      <w:r>
+        <w:t xml:space="preserve"> The simulation handles starting the game and controlling whose turn it is. It also updates the users each time a turn is taken and passing that information to the Main Window.</w:t>
+      </w:r>
+    </w:p>
     <w:p>
       <w:pPr>
         <w:pStyle w:val="Heading1"/>

</xml_diff>

<commit_message>
Updated Design Decisions for MainWindow
</commit_message>
<xml_diff>
--- a/Design Decisions - Milestone 2.docx
+++ b/Design Decisions - Milestone 2.docx
@@ -12,31 +12,13 @@
     </w:p>
     <w:p>
       <w:r>
-        <w:t xml:space="preserve">Written by: Monica </w:t>
-      </w:r>
-      <w:proofErr w:type="spellStart"/>
-      <w:r>
-        <w:t>Ruttle</w:t>
-      </w:r>
-      <w:proofErr w:type="spellEnd"/>
-      <w:r>
-        <w:t>, Reid Cain-</w:t>
-      </w:r>
-      <w:proofErr w:type="spellStart"/>
-      <w:proofErr w:type="gramStart"/>
-      <w:r>
-        <w:t>Mondoux</w:t>
-      </w:r>
-      <w:proofErr w:type="spellEnd"/>
-      <w:r>
-        <w:t xml:space="preserve"> </w:t>
-      </w:r>
-      <w:r>
-        <w:t>,</w:t>
-      </w:r>
-      <w:proofErr w:type="gramEnd"/>
-      <w:r>
-        <w:t xml:space="preserve"> </w:t>
+        <w:t>Written by: Monica Ruttle</w:t>
+      </w:r>
+      <w:r>
+        <w:t xml:space="preserve">, Reid Cain-Mondoux </w:t>
+      </w:r>
+      <w:r>
+        <w:t xml:space="preserve">, </w:t>
       </w:r>
       <w:r>
         <w:t>Justin Fleming</w:t>
@@ -45,18 +27,9 @@
         <w:t>, and Noah Segal</w:t>
       </w:r>
     </w:p>
-    <w:p/>
-    <w:p>
-      <w:r>
-        <w:t xml:space="preserve">This document provides detail on design decisions made on the </w:t>
-      </w:r>
-      <w:proofErr w:type="spellStart"/>
-      <w:r>
-        <w:t>SocialSim</w:t>
-      </w:r>
-      <w:proofErr w:type="spellEnd"/>
-      <w:r>
-        <w:t xml:space="preserve"> </w:t>
+    <w:p>
+      <w:r>
+        <w:t xml:space="preserve">This document provides detail on design decisions made on the SocialSim </w:t>
       </w:r>
       <w:r>
         <w:t xml:space="preserve">project, explaining the rational behind all design </w:t>
@@ -154,7 +127,6 @@
         <w:t>Producer</w:t>
       </w:r>
     </w:p>
-    <w:p/>
     <w:p>
       <w:r>
         <w:t xml:space="preserve">The primary change made to the implementation of Consumer and Producer was the introduction of an </w:t>
@@ -247,29 +219,13 @@
         <w:t xml:space="preserve">how they take their turn </w:t>
       </w:r>
       <w:r>
-        <w:t>(</w:t>
-      </w:r>
-      <w:proofErr w:type="spellStart"/>
-      <w:r>
-        <w:t>takeTurn</w:t>
-      </w:r>
-      <w:proofErr w:type="spellEnd"/>
-      <w:r>
-        <w:t xml:space="preserve">) </w:t>
+        <w:t xml:space="preserve">(takeTurn) </w:t>
       </w:r>
       <w:r>
         <w:t>and how they calculate their payoff</w:t>
       </w:r>
       <w:r>
-        <w:t xml:space="preserve"> (</w:t>
-      </w:r>
-      <w:proofErr w:type="spellStart"/>
-      <w:r>
-        <w:t>caluclatePayoff</w:t>
-      </w:r>
-      <w:proofErr w:type="spellEnd"/>
-      <w:r>
-        <w:t>)</w:t>
+        <w:t xml:space="preserve"> (caluclatePayoff)</w:t>
       </w:r>
       <w:r>
         <w:t>.</w:t>
@@ -291,113 +247,146 @@
       </w:r>
       <w:r>
         <w:t xml:space="preserve">One example of such behaviour is the Producer’s payoff calculation. </w:t>
+      </w:r>
+      <w:r>
+        <w:t>The Producer’s payoff is calculated by examining the top k documents. The Producer’s payoff is incremented after every search by the number of its own Documents returned by the User’s search method. This design change was discussed with Professor Babak Esfandiari.</w:t>
+      </w:r>
+    </w:p>
+    <w:p>
+      <w:pPr>
+        <w:pStyle w:val="Heading1"/>
+      </w:pPr>
+      <w:r>
+        <w:t>Document</w:t>
+      </w:r>
+    </w:p>
+    <w:p>
+      <w:r>
+        <w:t>The Document class represent a document. It includes data to be used as metrics for the simulation. The Document is a representation of real documents but only include relevant simulation data.</w:t>
+      </w:r>
+      <w:r>
+        <w:t xml:space="preserve"> It stores a list of who likes that document, and a method to add to this list.</w:t>
+      </w:r>
+    </w:p>
+    <w:p>
+      <w:pPr>
+        <w:pStyle w:val="Heading1"/>
+      </w:pPr>
+      <w:r>
+        <w:t>Simulation</w:t>
+      </w:r>
+    </w:p>
+    <w:p>
+      <w:r>
+        <w:t>The simulation currently keeps track of all documents, consumers</w:t>
+      </w:r>
+      <w:r>
+        <w:t xml:space="preserve"> and producers.</w:t>
+      </w:r>
+      <w:r>
+        <w:t xml:space="preserve"> </w:t>
+      </w:r>
+      <w:r>
+        <w:t xml:space="preserve">Since consumer and producers inherit from User, they are contained in a single User list which makes selecting whose turn it is </w:t>
+      </w:r>
+      <w:r>
+        <w:t>independent of User type. This was modified from Milestone 1, as before it contained a list of Consumers</w:t>
+      </w:r>
+      <w:r>
+        <w:t xml:space="preserve">. It is the central hub of the emulation software. It currently keeps track of all documents and </w:t>
+      </w:r>
+      <w:r>
+        <w:lastRenderedPageBreak/>
+        <w:t xml:space="preserve">the simulation state. The user interaction is handled by </w:t>
+      </w:r>
+      <w:r>
+        <w:t>a Main Window, which gets updated by the Simulation.</w:t>
+      </w:r>
+      <w:r>
+        <w:t xml:space="preserve"> The simulation handles starting the game and controlling whose turn it is. It also updates the users each time a turn is taken and passing that information to the Main Window.</w:t>
+      </w:r>
+    </w:p>
+    <w:p>
+      <w:pPr>
+        <w:pStyle w:val="Heading1"/>
+      </w:pPr>
+      <w:r>
+        <w:t>Searching</w:t>
+      </w:r>
+    </w:p>
+    <w:p>
+      <w:r>
+        <w:t xml:space="preserve">Searching interface is using the strategy design paradigm to use different methods of selecting documents to discover what searching method is the most beneficial to the consumer and the producer. </w:t>
+      </w:r>
+      <w:r>
+        <w:t>The consumer and the producer store which search method they use, as it may differ per user.</w:t>
+      </w:r>
+    </w:p>
+    <w:p>
+      <w:pPr>
+        <w:pStyle w:val="Heading1"/>
+      </w:pPr>
+      <w:r>
+        <w:t>Main Window</w:t>
+      </w:r>
+    </w:p>
+    <w:p>
+      <w:r>
+        <w:t>The Main Window was implemented using the Grid Bag Constraints layout. This was chosen as it allowed for organization of all of the window’s components. The top of the window consists of five TextFields</w:t>
+      </w:r>
+      <w:r>
+        <w:t xml:space="preserve"> paired with five JLabels</w:t>
+      </w:r>
+      <w:r>
+        <w:t>, which are used to allow a user to easily enter all of the required information to start a simulation. This information includes the number of Turns, Tags, Producers, Consumers, and Search Results. The Producers and Consumers are displayed within their own JTables. This allows each User’s information to be easily organized and displayed. On</w:t>
+      </w:r>
+      <w:r>
+        <w:t xml:space="preserve">e important design decision when displaying the </w:t>
+      </w:r>
+      <w:r>
+        <w:t xml:space="preserve">Producers and Consumers was to only </w:t>
+      </w:r>
+      <w:r>
+        <w:t xml:space="preserve">show </w:t>
+      </w:r>
+      <w:r>
+        <w:t xml:space="preserve">the number of followers and number of Users they followed. </w:t>
+      </w:r>
+      <w:r>
+        <w:t>A</w:t>
+      </w:r>
+      <w:r>
+        <w:t xml:space="preserve"> popup window will be added </w:t>
+      </w:r>
+      <w:r>
+        <w:t>in Milestone 3, which will display the name and ID of the selected User’s following and followers list.</w:t>
+      </w:r>
+      <w:r>
+        <w:t xml:space="preserve"> The generated Documents are also displayed within their own JTable, which is located to the left of the Consumer and Producer JTables</w:t>
+      </w:r>
+      <w:r>
+        <w:t>.</w:t>
       </w:r>
       <w:bookmarkStart w:id="0" w:name="_GoBack"/>
       <w:bookmarkEnd w:id="0"/>
-      <w:r>
-        <w:t xml:space="preserve">The Producer’s payoff is calculated by examining the top k documents. The Producer’s payoff is incremented after every search by the number of its own Documents returned by the User’s search method. This design change was discussed with Professor </w:t>
-      </w:r>
-      <w:proofErr w:type="spellStart"/>
-      <w:r>
-        <w:t>Babak</w:t>
-      </w:r>
-      <w:proofErr w:type="spellEnd"/>
-      <w:r>
-        <w:t xml:space="preserve"> </w:t>
-      </w:r>
-      <w:proofErr w:type="spellStart"/>
-      <w:r>
-        <w:t>Esfandiari</w:t>
-      </w:r>
-      <w:proofErr w:type="spellEnd"/>
-      <w:r>
-        <w:t>.</w:t>
-      </w:r>
-    </w:p>
-    <w:p>
-      <w:pPr>
-        <w:pStyle w:val="Heading1"/>
-      </w:pPr>
-      <w:r>
-        <w:t>Document</w:t>
-      </w:r>
-    </w:p>
-    <w:p/>
-    <w:p>
-      <w:r>
-        <w:t>The Document class represent a document. It includes data to be used as metrics for the simulation. The Document is a representation of real documents but only include relevant simulation data.</w:t>
-      </w:r>
-      <w:r>
-        <w:t xml:space="preserve"> It stores a list of who likes that document, and a method to add to this list.</w:t>
-      </w:r>
-    </w:p>
-    <w:p>
-      <w:pPr>
-        <w:pStyle w:val="Heading1"/>
-      </w:pPr>
-      <w:r>
-        <w:lastRenderedPageBreak/>
-        <w:t>Simulation</w:t>
-      </w:r>
-    </w:p>
-    <w:p/>
-    <w:p>
-      <w:r>
-        <w:t>The simulation currently keeps track of all documents, consumers</w:t>
-      </w:r>
-      <w:r>
-        <w:t xml:space="preserve"> and producers.</w:t>
-      </w:r>
-      <w:r>
-        <w:t xml:space="preserve"> </w:t>
-      </w:r>
-      <w:r>
-        <w:t xml:space="preserve">Since consumer and producers inherit from User, they are contained in a single User </w:t>
-      </w:r>
-      <w:proofErr w:type="gramStart"/>
-      <w:r>
-        <w:t>list which</w:t>
-      </w:r>
-      <w:proofErr w:type="gramEnd"/>
-      <w:r>
-        <w:t xml:space="preserve"> makes selecting whose turn it is </w:t>
-      </w:r>
-      <w:r>
-        <w:t>independent of User type. This was modified from Milestone 1, as before it contained a list of Consumers</w:t>
-      </w:r>
-      <w:r>
-        <w:t xml:space="preserve">. It is the central hub of the emulation software. It currently keeps track of all documents and the simulation state. The user interaction is handled by </w:t>
-      </w:r>
-      <w:r>
-        <w:t>a Main Window, which gets updated by the Simulation.</w:t>
-      </w:r>
-      <w:r>
-        <w:t xml:space="preserve"> The simulation handles starting the game and controlling whose turn it is. It also updates the users each time a turn is taken and passing that information to the Main Window.</w:t>
-      </w:r>
-    </w:p>
-    <w:p>
-      <w:pPr>
-        <w:pStyle w:val="Heading1"/>
-      </w:pPr>
-      <w:r>
-        <w:t>Searching</w:t>
-      </w:r>
-    </w:p>
-    <w:p/>
-    <w:p>
-      <w:r>
-        <w:t xml:space="preserve">Searching interface is using the strategy design paradigm to use different methods of selecting documents to discover what searching method is the most beneficial to the consumer and the producer. </w:t>
-      </w:r>
-      <w:r>
-        <w:t>The consumer and the producer store which search method they use, as it may differ per user.</w:t>
-      </w:r>
-    </w:p>
-    <w:p>
-      <w:pPr>
-        <w:pStyle w:val="Heading1"/>
-      </w:pPr>
-      <w:r>
-        <w:t>Main Window</w:t>
+    </w:p>
+    <w:p>
+      <w:r>
+        <w:t xml:space="preserve">The simulation starts by pressing the “Start” button in the top-right corner.  When it begins the Start button will change to a “Step” button, and the Turns field will decrement with each turn/step. Aside from the Number of Search Results, all TextFields in the top bar cannot be edited once the simulation begins. The number of Search Results can be edited before each turn. </w:t>
+      </w:r>
+    </w:p>
+    <w:p>
+      <w:r>
+        <w:t xml:space="preserve">When the Simulation starts, a </w:t>
+      </w:r>
+      <w:r>
+        <w:t xml:space="preserve">bar </w:t>
+      </w:r>
+      <w:r>
+        <w:t>graph of User Payoff will appear at the bottom of the window. The x-axis displays the User ID and the y-axis displays the payoff as an integer value. The graph updates after each turn.</w:t>
+      </w:r>
+      <w:r>
+        <w:t xml:space="preserve"> JCommon and JFreeChart libraries were to implement the graph.</w:t>
       </w:r>
     </w:p>
     <w:sectPr>
@@ -1368,7 +1357,7 @@
   <a:extraClrSchemeLst/>
   <a:extLst>
     <a:ext uri="{05A4C25C-085E-4340-85A3-A5531E510DB2}">
-      <thm15:themeFamily xmlns:thm15="http://schemas.microsoft.com/office/thememl/2012/main" xmlns="" name="Office Theme" id="{62F939B6-93AF-4DB8-9C6B-D6C7DFDC589F}" vid="{4A3C46E8-61CC-4603-A589-7422A47A8E4A}"/>
+      <thm15:themeFamily xmlns="" xmlns:thm15="http://schemas.microsoft.com/office/thememl/2012/main" name="Office Theme" id="{62F939B6-93AF-4DB8-9C6B-D6C7DFDC589F}" vid="{4A3C46E8-61CC-4603-A589-7422A47A8E4A}"/>
     </a:ext>
   </a:extLst>
 </a:theme>

</xml_diff>